<commit_message>
Second commit of hithub doc
</commit_message>
<xml_diff>
--- a/Devika_git_doc.docx
+++ b/Devika_git_doc.docx
@@ -5,6 +5,14 @@
     <w:p>
       <w:r>
         <w:t>Hello</w:t>
+      </w:r>
+      <w:r>
+        <w:t>,</w:t>
+      </w:r>
+    </w:p>
+    <w:p>
+      <w:r>
+        <w:t>How are you</w:t>
       </w:r>
       <w:bookmarkStart w:id="0" w:name="_GoBack"/>
       <w:bookmarkEnd w:id="0"/>

</xml_diff>